<commit_message>
Add updated course overview
</commit_message>
<xml_diff>
--- a/Supporting/RM1_ODL_Sem1_Timetable_2425.docx
+++ b/Supporting/RM1_ODL_Sem1_Timetable_2425.docx
@@ -109,7 +109,10 @@
           </w:tcPr>
           <w:p>
             <w:r>
-              <w:t>16/09/2022</w:t>
+              <w:t>16/09/202</w:t>
+            </w:r>
+            <w:r>
+              <w:t>4</w:t>
             </w:r>
           </w:p>
         </w:tc>
@@ -156,7 +159,10 @@
           </w:tcPr>
           <w:p>
             <w:r>
-              <w:t>23/09/2022</w:t>
+              <w:t>23/09/202</w:t>
+            </w:r>
+            <w:r>
+              <w:t>4</w:t>
             </w:r>
           </w:p>
         </w:tc>
@@ -207,7 +213,10 @@
           </w:tcPr>
           <w:p>
             <w:r>
-              <w:t>30/09/2022</w:t>
+              <w:t>30/09/202</w:t>
+            </w:r>
+            <w:r>
+              <w:t>4</w:t>
             </w:r>
           </w:p>
         </w:tc>
@@ -254,7 +263,10 @@
           </w:tcPr>
           <w:p>
             <w:r>
-              <w:t>07/10/2022</w:t>
+              <w:t>07/10/202</w:t>
+            </w:r>
+            <w:r>
+              <w:t>4</w:t>
             </w:r>
           </w:p>
         </w:tc>
@@ -305,7 +317,10 @@
           </w:tcPr>
           <w:p>
             <w:r>
-              <w:t>14/10/2022</w:t>
+              <w:t>14/10/202</w:t>
+            </w:r>
+            <w:r>
+              <w:t>4</w:t>
             </w:r>
           </w:p>
         </w:tc>
@@ -356,7 +371,10 @@
           </w:tcPr>
           <w:p>
             <w:r>
-              <w:t>21/10/2022</w:t>
+              <w:t>21/10/202</w:t>
+            </w:r>
+            <w:r>
+              <w:t>4</w:t>
             </w:r>
           </w:p>
         </w:tc>
@@ -408,7 +426,10 @@
           </w:tcPr>
           <w:p>
             <w:r>
-              <w:t>28/10/2022</w:t>
+              <w:t>28/10/202</w:t>
+            </w:r>
+            <w:r>
+              <w:t>4</w:t>
             </w:r>
           </w:p>
         </w:tc>
@@ -451,7 +472,10 @@
           </w:tcPr>
           <w:p>
             <w:r>
-              <w:t>04/11/2022</w:t>
+              <w:t>04/11/202</w:t>
+            </w:r>
+            <w:r>
+              <w:t>4</w:t>
             </w:r>
           </w:p>
         </w:tc>
@@ -517,7 +541,10 @@
           </w:tcPr>
           <w:p>
             <w:r>
-              <w:t>11/11/2022</w:t>
+              <w:t>11/11/202</w:t>
+            </w:r>
+            <w:r>
+              <w:t>4</w:t>
             </w:r>
           </w:p>
         </w:tc>
@@ -582,7 +609,10 @@
           </w:tcPr>
           <w:p>
             <w:r>
-              <w:t>18/11/2022</w:t>
+              <w:t>18/11/202</w:t>
+            </w:r>
+            <w:r>
+              <w:t>4</w:t>
             </w:r>
           </w:p>
         </w:tc>
@@ -639,7 +669,10 @@
           </w:tcPr>
           <w:p>
             <w:r>
-              <w:t>25/11/2022</w:t>
+              <w:t>25/11/202</w:t>
+            </w:r>
+            <w:r>
+              <w:t>4</w:t>
             </w:r>
           </w:p>
         </w:tc>
@@ -705,9 +738,22 @@
           </w:tcPr>
           <w:p>
             <w:r>
-              <w:t>02/11/2022</w:t>
-            </w:r>
-          </w:p>
+              <w:t>02/1</w:t>
+            </w:r>
+            <w:r>
+              <w:t>2</w:t>
+            </w:r>
+            <w:r>
+              <w:t>/202</w:t>
+            </w:r>
+            <w:r>
+              <w:t>4</w:t>
+            </w:r>
+          </w:p>
+          <w:p/>
+          <w:p/>
+          <w:p/>
+          <w:p/>
         </w:tc>
         <w:tc>
           <w:tcPr>
@@ -715,6 +761,7 @@
           </w:tcPr>
           <w:p>
             <w:r>
+              <w:lastRenderedPageBreak/>
               <w:t>Correlation and regression with one continuous predictor</w:t>
             </w:r>
           </w:p>
@@ -761,7 +808,6 @@
           </w:tcPr>
           <w:p>
             <w:r>
-              <w:lastRenderedPageBreak/>
               <w:t>11</w:t>
             </w:r>
           </w:p>
@@ -772,7 +818,10 @@
           </w:tcPr>
           <w:p>
             <w:r>
-              <w:t>09/12/2022</w:t>
+              <w:t>09/12/202</w:t>
+            </w:r>
+            <w:r>
+              <w:t>4</w:t>
             </w:r>
           </w:p>
         </w:tc>
@@ -825,7 +874,10 @@
           </w:tcPr>
           <w:p>
             <w:r>
-              <w:t>16/12/2022</w:t>
+              <w:t>16/12/202</w:t>
+            </w:r>
+            <w:r>
+              <w:t>4</w:t>
             </w:r>
           </w:p>
         </w:tc>
@@ -887,7 +939,10 @@
           </w:tcPr>
           <w:p>
             <w:r>
-              <w:t>23/12/2022</w:t>
+              <w:t>23/12/202</w:t>
+            </w:r>
+            <w:r>
+              <w:t>4</w:t>
             </w:r>
           </w:p>
         </w:tc>
@@ -930,7 +985,10 @@
           </w:tcPr>
           <w:p>
             <w:r>
-              <w:t>30/12/2022</w:t>
+              <w:t>30/12/202</w:t>
+            </w:r>
+            <w:r>
+              <w:t>4</w:t>
             </w:r>
           </w:p>
         </w:tc>
@@ -973,7 +1031,10 @@
           </w:tcPr>
           <w:p>
             <w:r>
-              <w:t>06/01/2023</w:t>
+              <w:t>06/01/202</w:t>
+            </w:r>
+            <w:r>
+              <w:t>4</w:t>
             </w:r>
           </w:p>
         </w:tc>
@@ -1016,7 +1077,10 @@
           </w:tcPr>
           <w:p>
             <w:r>
-              <w:t>13/01/2023</w:t>
+              <w:t>13/01/202</w:t>
+            </w:r>
+            <w:r>
+              <w:t>5</w:t>
             </w:r>
           </w:p>
         </w:tc>
@@ -1093,7 +1157,10 @@
           </w:tcPr>
           <w:p>
             <w:r>
-              <w:t>20/01/2023</w:t>
+              <w:t>20/01/202</w:t>
+            </w:r>
+            <w:r>
+              <w:t>5</w:t>
             </w:r>
           </w:p>
         </w:tc>
@@ -1165,7 +1232,10 @@
           </w:tcPr>
           <w:p>
             <w:r>
-              <w:t>27/01/2023</w:t>
+              <w:t>27/01/202</w:t>
+            </w:r>
+            <w:r>
+              <w:t>5</w:t>
             </w:r>
           </w:p>
         </w:tc>
@@ -1208,7 +1278,10 @@
           </w:tcPr>
           <w:p>
             <w:r>
-              <w:t>03/02/2023</w:t>
+              <w:t>03/02/202</w:t>
+            </w:r>
+            <w:r>
+              <w:t>5</w:t>
             </w:r>
           </w:p>
         </w:tc>
@@ -1251,7 +1324,10 @@
           </w:tcPr>
           <w:p>
             <w:r>
-              <w:t>10/02/2023</w:t>
+              <w:t>10/02/202</w:t>
+            </w:r>
+            <w:r>
+              <w:t>5</w:t>
             </w:r>
           </w:p>
         </w:tc>
@@ -1294,7 +1370,10 @@
           </w:tcPr>
           <w:p>
             <w:r>
-              <w:t>17/02/2023</w:t>
+              <w:t>17/02/202</w:t>
+            </w:r>
+            <w:r>
+              <w:t>5</w:t>
             </w:r>
           </w:p>
         </w:tc>
@@ -1356,7 +1435,13 @@
       <w:pStyle w:val="Footer"/>
     </w:pPr>
     <w:r>
-      <w:t>Last updated: 18/09/2024</w:t>
+      <w:t xml:space="preserve">Last updated: </w:t>
+    </w:r>
+    <w:r>
+      <w:t>24</w:t>
+    </w:r>
+    <w:r>
+      <w:t>/09/2024</w:t>
     </w:r>
   </w:p>
   <w:p>

</xml_diff>